<commit_message>
rescraping cword data to add the unique column
</commit_message>
<xml_diff>
--- a/Project2-WebScraping/cw/csv key.docx
+++ b/Project2-WebScraping/cw/csv key.docx
@@ -20,13 +20,7 @@
     </w:p>
     <w:p>
       <w:r>
-        <w:t>CW_</w:t>
-      </w:r>
-      <w:r>
-        <w:t>4</w:t>
-      </w:r>
-      <w:r>
-        <w:t xml:space="preserve">b:  </w:t>
+        <w:t xml:space="preserve">CW_4b:  </w:t>
       </w:r>
       <w:r>
         <w:t>4/1/16 til 7/31</w:t>
@@ -37,30 +31,46 @@
     </w:p>
     <w:p>
       <w:r>
-        <w:t>CW_</w:t>
-      </w:r>
-      <w:r>
-        <w:t>5</w:t>
-      </w:r>
-      <w:r>
-        <w:t xml:space="preserve">b:  </w:t>
-      </w:r>
-      <w:r>
-        <w:t>12/1/15 til 3</w:t>
-      </w:r>
-      <w:r>
-        <w:t>/31/16</w:t>
+        <w:t>CW_5b:  12/1/15 til 3/31/16</w:t>
       </w:r>
     </w:p>
     <w:p>
       <w:r>
-        <w:t>CW_6</w:t>
-      </w:r>
-      <w:r>
-        <w:t>b:  8</w:t>
-      </w:r>
-      <w:r>
-        <w:t>/1/15 til 11/30/15</w:t>
+        <w:t>CW_6b:  8/1/15 til 11/30/15</w:t>
+      </w:r>
+    </w:p>
+    <w:p>
+      <w:r>
+        <w:t>CW_7</w:t>
+      </w:r>
+      <w:r>
+        <w:t xml:space="preserve">b:  </w:t>
+      </w:r>
+      <w:r>
+        <w:t>4/1/15</w:t>
+      </w:r>
+      <w:r>
+        <w:t xml:space="preserve"> til 7/31</w:t>
+      </w:r>
+      <w:r>
+        <w:t>/15</w:t>
+      </w:r>
+    </w:p>
+    <w:p>
+      <w:r>
+        <w:t>CW_8</w:t>
+      </w:r>
+      <w:r>
+        <w:t>b:  12/1/1</w:t>
+      </w:r>
+      <w:r>
+        <w:t>4 til 3/31/15</w:t>
+      </w:r>
+    </w:p>
+    <w:p/>
+    <w:p>
+      <w:r>
+        <w:t>CW_9b:  8/1/14 til 11/30/14</w:t>
       </w:r>
       <w:bookmarkStart w:id="0" w:name="_GoBack"/>
       <w:bookmarkEnd w:id="0"/>

</xml_diff>